<commit_message>
Edit to Assignment 1 (completed)
</commit_message>
<xml_diff>
--- a/Assignment1_Open_SDN_ES.docx
+++ b/Assignment1_Open_SDN_ES.docx
@@ -507,80 +507,11 @@
           <w:rFonts w:ascii="Times New Roman" w:hAnsi="Times New Roman" w:cs="Times New Roman"/>
         </w:rPr>
       </w:pPr>
-    </w:p>
-    <w:p>
-      <w:pPr>
-        <w:rPr>
-          <w:rFonts w:ascii="Times New Roman" w:hAnsi="Times New Roman" w:cs="Times New Roman"/>
-        </w:rPr>
-      </w:pPr>
-    </w:p>
-    <w:p>
-      <w:pPr>
-        <w:rPr>
-          <w:rFonts w:ascii="Times New Roman" w:hAnsi="Times New Roman" w:cs="Times New Roman"/>
-        </w:rPr>
-      </w:pPr>
-    </w:p>
-    <w:p>
-      <w:pPr>
-        <w:rPr>
-          <w:rFonts w:ascii="Times New Roman" w:hAnsi="Times New Roman" w:cs="Times New Roman"/>
-        </w:rPr>
-      </w:pPr>
-    </w:p>
-    <w:p>
-      <w:pPr>
-        <w:rPr>
-          <w:rFonts w:ascii="Times New Roman" w:hAnsi="Times New Roman" w:cs="Times New Roman"/>
-        </w:rPr>
-      </w:pPr>
-    </w:p>
-    <w:p>
-      <w:pPr>
-        <w:rPr>
-          <w:rFonts w:ascii="Times New Roman" w:hAnsi="Times New Roman" w:cs="Times New Roman"/>
-        </w:rPr>
-      </w:pPr>
-    </w:p>
-    <w:p>
-      <w:pPr>
-        <w:rPr>
-          <w:rFonts w:ascii="Times New Roman" w:hAnsi="Times New Roman" w:cs="Times New Roman"/>
-        </w:rPr>
-      </w:pPr>
-    </w:p>
-    <w:p>
-      <w:pPr>
-        <w:rPr>
-          <w:rFonts w:ascii="Times New Roman" w:hAnsi="Times New Roman" w:cs="Times New Roman"/>
-        </w:rPr>
-      </w:pPr>
-    </w:p>
-    <w:p>
-      <w:pPr>
-        <w:rPr>
-          <w:rFonts w:ascii="Times New Roman" w:hAnsi="Times New Roman" w:cs="Times New Roman"/>
-        </w:rPr>
-      </w:pPr>
-    </w:p>
-    <w:p>
-      <w:pPr>
-        <w:rPr>
-          <w:rFonts w:ascii="Times New Roman" w:hAnsi="Times New Roman" w:cs="Times New Roman"/>
-        </w:rPr>
-      </w:pPr>
-    </w:p>
-    <w:p>
-      <w:pPr>
-        <w:rPr>
-          <w:rFonts w:ascii="Times New Roman" w:hAnsi="Times New Roman" w:cs="Times New Roman"/>
-        </w:rPr>
-      </w:pPr>
-      <w:r>
-        <w:rPr>
-          <w:rFonts w:ascii="Times New Roman" w:hAnsi="Times New Roman" w:cs="Times New Roman"/>
-        </w:rPr>
+      <w:r>
+        <w:rPr>
+          <w:rFonts w:ascii="Times New Roman" w:hAnsi="Times New Roman" w:cs="Times New Roman"/>
+        </w:rPr>
+        <w:lastRenderedPageBreak/>
         <w:t>Sources:</w:t>
       </w:r>
     </w:p>
@@ -643,34 +574,6 @@
           <w:t>https://www.spiceworks.com/tech/networking/articles/best-sdn-solutions/</w:t>
         </w:r>
       </w:hyperlink>
-    </w:p>
-    <w:p>
-      <w:pPr>
-        <w:pStyle w:val="ListParagraph"/>
-        <w:rPr>
-          <w:rFonts w:ascii="Times New Roman" w:hAnsi="Times New Roman" w:cs="Times New Roman"/>
-        </w:rPr>
-      </w:pPr>
-    </w:p>
-    <w:p>
-      <w:pPr>
-        <w:rPr>
-          <w:rFonts w:ascii="Times New Roman" w:hAnsi="Times New Roman" w:cs="Times New Roman"/>
-        </w:rPr>
-      </w:pPr>
-    </w:p>
-    <w:p>
-      <w:pPr>
-        <w:rPr>
-          <w:rFonts w:ascii="Times New Roman" w:hAnsi="Times New Roman" w:cs="Times New Roman"/>
-        </w:rPr>
-      </w:pPr>
-      <w:r>
-        <w:rPr>
-          <w:rFonts w:ascii="Times New Roman" w:hAnsi="Times New Roman" w:cs="Times New Roman"/>
-        </w:rPr>
-        <w:t>What is the definition of SDN: Compare Open-SDN and commercial SDN. What are the key components of Open-SDN, and how do they differ from commercial SDN?</w:t>
-      </w:r>
     </w:p>
     <w:sectPr>
       <w:pgSz w:w="12240" w:h="15840"/>

</xml_diff>